<commit_message>
Cập nhật các theme
</commit_message>
<xml_diff>
--- a/document/Technical/api.docx
+++ b/document/Technical/api.docx
@@ -4579,6 +4579,26 @@
       </w:r>
       <w:r>
         <w:t>position</w:t>
+      </w:r>
+      <w:r>
+        <w:t xml:space="preserve"> (</w:t>
+      </w:r>
+      <w:r>
+        <w:rPr>
+          <w:i/>
+          <w:highlight w:val="lightGray"/>
+        </w:rPr>
+        <w:t>delete</w:t>
+      </w:r>
+      <w:r>
+        <w:rPr>
+          <w:i/>
+          <w:highlight w:val="lightGray"/>
+        </w:rPr>
+        <w:t>d</w:t>
+      </w:r>
+      <w:r>
+        <w:t>)</w:t>
       </w:r>
     </w:p>
     <w:p>

</xml_diff>